<commit_message>
read me, ppt, and summary updates
</commit_message>
<xml_diff>
--- a/Group_5_Summary.docx
+++ b/Group_5_Summary.docx
@@ -1,6 +1,6 @@
 
 <file path=word/document.xml><?xml version="1.0" encoding="utf-8"?>
-<w:document xmlns:wpc="http://schemas.microsoft.com/office/word/2010/wordprocessingCanvas" xmlns:mc="http://schemas.openxmlformats.org/markup-compatibility/2006" xmlns:o="urn:schemas-microsoft-com:office:office" xmlns:r="http://schemas.openxmlformats.org/officeDocument/2006/relationships" xmlns:m="http://schemas.openxmlformats.org/officeDocument/2006/math" xmlns:v="urn:schemas-microsoft-com:vml" xmlns:wp14="http://schemas.microsoft.com/office/word/2010/wordprocessingDrawing" xmlns:wp="http://schemas.openxmlformats.org/drawingml/2006/wordprocessingDrawing" xmlns:w10="urn:schemas-microsoft-com:office:word" xmlns:w="http://schemas.openxmlformats.org/wordprocessingml/2006/main" xmlns:w14="http://schemas.microsoft.com/office/word/2010/wordml" xmlns:w15="http://schemas.microsoft.com/office/word/2012/wordml" xmlns:wpg="http://schemas.microsoft.com/office/word/2010/wordprocessingGroup" xmlns:wpi="http://schemas.microsoft.com/office/word/2010/wordprocessingInk" xmlns:wne="http://schemas.microsoft.com/office/word/2006/wordml" xmlns:wps="http://schemas.microsoft.com/office/word/2010/wordprocessingShape" mc:Ignorable="w14 w15 wp14">
+<w:document xmlns:wpc="http://schemas.microsoft.com/office/word/2010/wordprocessingCanvas" xmlns:cx="http://schemas.microsoft.com/office/drawing/2014/chartex" xmlns:cx1="http://schemas.microsoft.com/office/drawing/2015/9/8/chartex" xmlns:cx2="http://schemas.microsoft.com/office/drawing/2015/10/21/chartex" xmlns:cx3="http://schemas.microsoft.com/office/drawing/2016/5/9/chartex" xmlns:cx4="http://schemas.microsoft.com/office/drawing/2016/5/10/chartex" xmlns:cx5="http://schemas.microsoft.com/office/drawing/2016/5/11/chartex" xmlns:cx6="http://schemas.microsoft.com/office/drawing/2016/5/12/chartex" xmlns:cx7="http://schemas.microsoft.com/office/drawing/2016/5/13/chartex" xmlns:cx8="http://schemas.microsoft.com/office/drawing/2016/5/14/chartex" xmlns:mc="http://schemas.openxmlformats.org/markup-compatibility/2006" xmlns:aink="http://schemas.microsoft.com/office/drawing/2016/ink" xmlns:am3d="http://schemas.microsoft.com/office/drawing/2017/model3d" xmlns:o="urn:schemas-microsoft-com:office:office" xmlns:r="http://schemas.openxmlformats.org/officeDocument/2006/relationships" xmlns:m="http://schemas.openxmlformats.org/officeDocument/2006/math" xmlns:v="urn:schemas-microsoft-com:vml" xmlns:wp14="http://schemas.microsoft.com/office/word/2010/wordprocessingDrawing" xmlns:wp="http://schemas.openxmlformats.org/drawingml/2006/wordprocessingDrawing" xmlns:w10="urn:schemas-microsoft-com:office:word" xmlns:w="http://schemas.openxmlformats.org/wordprocessingml/2006/main" xmlns:w14="http://schemas.microsoft.com/office/word/2010/wordml" xmlns:w15="http://schemas.microsoft.com/office/word/2012/wordml" xmlns:w16cid="http://schemas.microsoft.com/office/word/2016/wordml/cid" xmlns:w16se="http://schemas.microsoft.com/office/word/2015/wordml/symex" xmlns:wpg="http://schemas.microsoft.com/office/word/2010/wordprocessingGroup" xmlns:wpi="http://schemas.microsoft.com/office/word/2010/wordprocessingInk" xmlns:wne="http://schemas.microsoft.com/office/word/2006/wordml" xmlns:wps="http://schemas.microsoft.com/office/word/2010/wordprocessingShape" mc:Ignorable="w14 w15 w16se w16cid wp14">
   <w:body>
     <w:p>
       <w:pPr>
@@ -224,13 +224,13 @@
           <w:lang w:eastAsia="en-US"/>
         </w:rPr>
         <w:drawing>
-          <wp:inline distT="0" distB="0" distL="0" distR="0" wp14:anchorId="0FB47910" wp14:editId="1409D69D">
+          <wp:inline distT="0" distB="0" distL="0" distR="0" wp14:anchorId="15564822" wp14:editId="2A19ED29">
             <wp:extent cx="4997688" cy="2044460"/>
             <wp:effectExtent l="0" t="0" r="0" b="0"/>
             <wp:docPr id="2" name="Picture 12">
               <a:extLst xmlns:a="http://schemas.openxmlformats.org/drawingml/2006/main">
                 <a:ext uri="{FF2B5EF4-FFF2-40B4-BE49-F238E27FC236}">
-                  <a16:creationId xmlns:o="urn:schemas-microsoft-com:office:office" xmlns:v="urn:schemas-microsoft-com:vml" xmlns:w10="urn:schemas-microsoft-com:office:word" xmlns:w="http://schemas.openxmlformats.org/wordprocessingml/2006/main" xmlns:p="http://schemas.openxmlformats.org/presentationml/2006/main" xmlns="" xmlns:a16="http://schemas.microsoft.com/office/drawing/2014/main" xmlns:lc="http://schemas.openxmlformats.org/drawingml/2006/lockedCanvas" id="{6F0AC7CD-13B1-49CA-A210-0FEA7F648B7C}"/>
+                  <a16:creationId xmlns:a16="http://schemas.microsoft.com/office/drawing/2014/main" id="{6F0AC7CD-13B1-49CA-A210-0FEA7F648B7C}"/>
                 </a:ext>
               </a:extLst>
             </wp:docPr>
@@ -244,7 +244,7 @@
                     <pic:cNvPr id="5" name="Picture 12">
                       <a:extLst>
                         <a:ext uri="{FF2B5EF4-FFF2-40B4-BE49-F238E27FC236}">
-                          <a16:creationId xmlns:o="urn:schemas-microsoft-com:office:office" xmlns:v="urn:schemas-microsoft-com:vml" xmlns:w10="urn:schemas-microsoft-com:office:word" xmlns:w="http://schemas.openxmlformats.org/wordprocessingml/2006/main" xmlns:p="http://schemas.openxmlformats.org/presentationml/2006/main" xmlns="" xmlns:a16="http://schemas.microsoft.com/office/drawing/2014/main" xmlns:lc="http://schemas.openxmlformats.org/drawingml/2006/lockedCanvas" id="{6F0AC7CD-13B1-49CA-A210-0FEA7F648B7C}"/>
+                          <a16:creationId xmlns:a16="http://schemas.microsoft.com/office/drawing/2014/main" id="{6F0AC7CD-13B1-49CA-A210-0FEA7F648B7C}"/>
                         </a:ext>
                       </a:extLst>
                     </pic:cNvPr>
@@ -304,7 +304,7 @@
           <w:lang w:eastAsia="en-US"/>
         </w:rPr>
         <w:drawing>
-          <wp:inline distT="0" distB="0" distL="0" distR="0" wp14:anchorId="59FEFF0E" wp14:editId="58AC6119">
+          <wp:inline distT="0" distB="0" distL="0" distR="0" wp14:anchorId="3FAC0933" wp14:editId="45E9B20F">
             <wp:extent cx="3616783" cy="1009290"/>
             <wp:effectExtent l="0" t="0" r="3175" b="635"/>
             <wp:docPr id="4" name="Picture 1"/>
@@ -396,7 +396,27 @@
           <w:sz w:val="21"/>
           <w:szCs w:val="21"/>
         </w:rPr>
-        <w:t>All three of these state outgrew total US in 2014, but did not exceed overall US growth in 2015, 2016, or 2017</w:t>
+        <w:t xml:space="preserve">All three of </w:t>
+      </w:r>
+      <w:proofErr w:type="gramStart"/>
+      <w:r>
+        <w:rPr>
+          <w:rFonts w:ascii="Helvetica Neue" w:hAnsi="Helvetica Neue"/>
+          <w:color w:val="000000"/>
+          <w:sz w:val="21"/>
+          <w:szCs w:val="21"/>
+        </w:rPr>
+        <w:t>these state</w:t>
+      </w:r>
+      <w:proofErr w:type="gramEnd"/>
+      <w:r>
+        <w:rPr>
+          <w:rFonts w:ascii="Helvetica Neue" w:hAnsi="Helvetica Neue"/>
+          <w:color w:val="000000"/>
+          <w:sz w:val="21"/>
+          <w:szCs w:val="21"/>
+        </w:rPr>
+        <w:t xml:space="preserve"> outgrew total US in 2014, but did not exceed overall US growth in 2015, 2016, or 2017</w:t>
       </w:r>
     </w:p>
     <w:p>
@@ -420,13 +440,13 @@
           <w:lang w:eastAsia="en-US"/>
         </w:rPr>
         <w:drawing>
-          <wp:inline distT="0" distB="0" distL="0" distR="0" wp14:anchorId="4CD7B6B0" wp14:editId="2A998A9B">
+          <wp:inline distT="0" distB="0" distL="0" distR="0" wp14:anchorId="3160BCB2" wp14:editId="6733CAEF">
             <wp:extent cx="5011947" cy="2057254"/>
             <wp:effectExtent l="0" t="0" r="0" b="635"/>
             <wp:docPr id="6" name="Picture 10">
               <a:extLst xmlns:a="http://schemas.openxmlformats.org/drawingml/2006/main">
                 <a:ext uri="{FF2B5EF4-FFF2-40B4-BE49-F238E27FC236}">
-                  <a16:creationId xmlns:o="urn:schemas-microsoft-com:office:office" xmlns:v="urn:schemas-microsoft-com:vml" xmlns:w10="urn:schemas-microsoft-com:office:word" xmlns:w="http://schemas.openxmlformats.org/wordprocessingml/2006/main" xmlns:p="http://schemas.openxmlformats.org/presentationml/2006/main" xmlns="" xmlns:a16="http://schemas.microsoft.com/office/drawing/2014/main" xmlns:lc="http://schemas.openxmlformats.org/drawingml/2006/lockedCanvas" id="{C7E7A439-E819-4DB7-B4F7-A25B98A49CCC}"/>
+                  <a16:creationId xmlns:a16="http://schemas.microsoft.com/office/drawing/2014/main" id="{C7E7A439-E819-4DB7-B4F7-A25B98A49CCC}"/>
                 </a:ext>
               </a:extLst>
             </wp:docPr>
@@ -440,7 +460,7 @@
                     <pic:cNvPr id="6" name="Picture 10">
                       <a:extLst>
                         <a:ext uri="{FF2B5EF4-FFF2-40B4-BE49-F238E27FC236}">
-                          <a16:creationId xmlns:o="urn:schemas-microsoft-com:office:office" xmlns:v="urn:schemas-microsoft-com:vml" xmlns:w10="urn:schemas-microsoft-com:office:word" xmlns:w="http://schemas.openxmlformats.org/wordprocessingml/2006/main" xmlns:p="http://schemas.openxmlformats.org/presentationml/2006/main" xmlns="" xmlns:a16="http://schemas.microsoft.com/office/drawing/2014/main" xmlns:lc="http://schemas.openxmlformats.org/drawingml/2006/lockedCanvas" id="{C7E7A439-E819-4DB7-B4F7-A25B98A49CCC}"/>
+                          <a16:creationId xmlns:a16="http://schemas.microsoft.com/office/drawing/2014/main" id="{C7E7A439-E819-4DB7-B4F7-A25B98A49CCC}"/>
                         </a:ext>
                       </a:extLst>
                     </pic:cNvPr>
@@ -501,7 +521,7 @@
         </w:rPr>
         <w:lastRenderedPageBreak/>
         <w:drawing>
-          <wp:inline distT="0" distB="0" distL="0" distR="0" wp14:anchorId="2462F6A5" wp14:editId="039CDFF4">
+          <wp:inline distT="0" distB="0" distL="0" distR="0" wp14:anchorId="48FD1D99" wp14:editId="31654A34">
             <wp:extent cx="3752491" cy="1012992"/>
             <wp:effectExtent l="0" t="0" r="635" b="0"/>
             <wp:docPr id="7" name="Picture 3"/>
@@ -703,13 +723,13 @@
           <w:lang w:eastAsia="en-US"/>
         </w:rPr>
         <w:drawing>
-          <wp:inline distT="0" distB="0" distL="0" distR="0" wp14:anchorId="47610683" wp14:editId="702382FB">
+          <wp:inline distT="0" distB="0" distL="0" distR="0" wp14:anchorId="15DC7BA5" wp14:editId="468018BF">
             <wp:extent cx="5477774" cy="2446585"/>
             <wp:effectExtent l="0" t="0" r="0" b="0"/>
             <wp:docPr id="1028" name="Picture 4">
               <a:extLst xmlns:a="http://schemas.openxmlformats.org/drawingml/2006/main">
                 <a:ext uri="{FF2B5EF4-FFF2-40B4-BE49-F238E27FC236}">
-                  <a16:creationId xmlns:o="urn:schemas-microsoft-com:office:office" xmlns:v="urn:schemas-microsoft-com:vml" xmlns:w10="urn:schemas-microsoft-com:office:word" xmlns:w="http://schemas.openxmlformats.org/wordprocessingml/2006/main" xmlns:p="http://schemas.openxmlformats.org/presentationml/2006/main" xmlns="" xmlns:a16="http://schemas.microsoft.com/office/drawing/2014/main" xmlns:lc="http://schemas.openxmlformats.org/drawingml/2006/lockedCanvas" id="{642F8360-CC0D-4DD9-9C82-369B6108FA21}"/>
+                  <a16:creationId xmlns:a16="http://schemas.microsoft.com/office/drawing/2014/main" id="{642F8360-CC0D-4DD9-9C82-369B6108FA21}"/>
                 </a:ext>
               </a:extLst>
             </wp:docPr>
@@ -723,7 +743,7 @@
                     <pic:cNvPr id="1028" name="Picture 4">
                       <a:extLst>
                         <a:ext uri="{FF2B5EF4-FFF2-40B4-BE49-F238E27FC236}">
-                          <a16:creationId xmlns:o="urn:schemas-microsoft-com:office:office" xmlns:v="urn:schemas-microsoft-com:vml" xmlns:w10="urn:schemas-microsoft-com:office:word" xmlns:w="http://schemas.openxmlformats.org/wordprocessingml/2006/main" xmlns:p="http://schemas.openxmlformats.org/presentationml/2006/main" xmlns="" xmlns:a16="http://schemas.microsoft.com/office/drawing/2014/main" xmlns:lc="http://schemas.openxmlformats.org/drawingml/2006/lockedCanvas" id="{642F8360-CC0D-4DD9-9C82-369B6108FA21}"/>
+                          <a16:creationId xmlns:a16="http://schemas.microsoft.com/office/drawing/2014/main" id="{642F8360-CC0D-4DD9-9C82-369B6108FA21}"/>
                         </a:ext>
                       </a:extLst>
                     </pic:cNvPr>
@@ -783,7 +803,7 @@
           <w:lang w:eastAsia="en-US"/>
         </w:rPr>
         <w:drawing>
-          <wp:inline distT="0" distB="0" distL="0" distR="0" wp14:anchorId="301286B1" wp14:editId="336D2B88">
+          <wp:inline distT="0" distB="0" distL="0" distR="0" wp14:anchorId="3B422CE1" wp14:editId="74C0973D">
             <wp:extent cx="2639683" cy="1370143"/>
             <wp:effectExtent l="0" t="0" r="8890" b="1905"/>
             <wp:docPr id="5" name="Picture 3"/>
@@ -918,7 +938,7 @@
         </w:rPr>
         <w:lastRenderedPageBreak/>
         <w:drawing>
-          <wp:inline distT="0" distB="0" distL="0" distR="0" wp14:anchorId="18C5F9C9" wp14:editId="7E0C549B">
+          <wp:inline distT="0" distB="0" distL="0" distR="0" wp14:anchorId="1B7707C2" wp14:editId="4071560C">
             <wp:extent cx="2846717" cy="1269492"/>
             <wp:effectExtent l="0" t="0" r="0" b="6985"/>
             <wp:docPr id="12" name="Picture 4"/>
@@ -1089,13 +1109,13 @@
           <w:lang w:eastAsia="en-US"/>
         </w:rPr>
         <w:drawing>
-          <wp:inline distT="0" distB="0" distL="0" distR="0" wp14:anchorId="2D22F0F5" wp14:editId="0C3DA784">
+          <wp:inline distT="0" distB="0" distL="0" distR="0" wp14:anchorId="56FEE984" wp14:editId="0C516105">
             <wp:extent cx="3869567" cy="2579298"/>
             <wp:effectExtent l="0" t="0" r="0" b="0"/>
             <wp:docPr id="10" name="Content Placeholder 4">
               <a:extLst xmlns:a="http://schemas.openxmlformats.org/drawingml/2006/main">
                 <a:ext uri="{FF2B5EF4-FFF2-40B4-BE49-F238E27FC236}">
-                  <a16:creationId xmlns:o="urn:schemas-microsoft-com:office:office" xmlns:v="urn:schemas-microsoft-com:vml" xmlns:w10="urn:schemas-microsoft-com:office:word" xmlns:w="http://schemas.openxmlformats.org/wordprocessingml/2006/main" xmlns:p="http://schemas.openxmlformats.org/presentationml/2006/main" xmlns:a16="http://schemas.microsoft.com/office/drawing/2014/main" xmlns="" xmlns:lc="http://schemas.openxmlformats.org/drawingml/2006/lockedCanvas" id="{EEB80261-BFDA-43BA-9A2B-7566F24FD572}"/>
+                  <a16:creationId xmlns:a16="http://schemas.microsoft.com/office/drawing/2014/main" id="{EEB80261-BFDA-43BA-9A2B-7566F24FD572}"/>
                 </a:ext>
               </a:extLst>
             </wp:docPr>
@@ -1109,7 +1129,7 @@
                     <pic:cNvPr id="5" name="Content Placeholder 4">
                       <a:extLst>
                         <a:ext uri="{FF2B5EF4-FFF2-40B4-BE49-F238E27FC236}">
-                          <a16:creationId xmlns:o="urn:schemas-microsoft-com:office:office" xmlns:v="urn:schemas-microsoft-com:vml" xmlns:w10="urn:schemas-microsoft-com:office:word" xmlns:w="http://schemas.openxmlformats.org/wordprocessingml/2006/main" xmlns:p="http://schemas.openxmlformats.org/presentationml/2006/main" xmlns:a16="http://schemas.microsoft.com/office/drawing/2014/main" xmlns="" xmlns:lc="http://schemas.openxmlformats.org/drawingml/2006/lockedCanvas" id="{EEB80261-BFDA-43BA-9A2B-7566F24FD572}"/>
+                          <a16:creationId xmlns:a16="http://schemas.microsoft.com/office/drawing/2014/main" id="{EEB80261-BFDA-43BA-9A2B-7566F24FD572}"/>
                         </a:ext>
                       </a:extLst>
                     </pic:cNvPr>
@@ -1168,13 +1188,13 @@
           <w:lang w:eastAsia="en-US"/>
         </w:rPr>
         <w:drawing>
-          <wp:inline distT="0" distB="0" distL="0" distR="0" wp14:anchorId="12D67D23" wp14:editId="58EC6010">
+          <wp:inline distT="0" distB="0" distL="0" distR="0" wp14:anchorId="2903BE28" wp14:editId="0FA2C6FF">
             <wp:extent cx="3856626" cy="2570672"/>
             <wp:effectExtent l="0" t="0" r="0" b="1270"/>
             <wp:docPr id="11" name="Picture 6">
               <a:extLst xmlns:a="http://schemas.openxmlformats.org/drawingml/2006/main">
                 <a:ext uri="{FF2B5EF4-FFF2-40B4-BE49-F238E27FC236}">
-                  <a16:creationId xmlns:o="urn:schemas-microsoft-com:office:office" xmlns:v="urn:schemas-microsoft-com:vml" xmlns:w10="urn:schemas-microsoft-com:office:word" xmlns:w="http://schemas.openxmlformats.org/wordprocessingml/2006/main" xmlns:p="http://schemas.openxmlformats.org/presentationml/2006/main" xmlns:a16="http://schemas.microsoft.com/office/drawing/2014/main" xmlns="" xmlns:lc="http://schemas.openxmlformats.org/drawingml/2006/lockedCanvas" id="{AD43CADE-D702-44C9-9494-04A14FD16E34}"/>
+                  <a16:creationId xmlns:a16="http://schemas.microsoft.com/office/drawing/2014/main" id="{AD43CADE-D702-44C9-9494-04A14FD16E34}"/>
                 </a:ext>
               </a:extLst>
             </wp:docPr>
@@ -1188,7 +1208,7 @@
                     <pic:cNvPr id="7" name="Picture 6">
                       <a:extLst>
                         <a:ext uri="{FF2B5EF4-FFF2-40B4-BE49-F238E27FC236}">
-                          <a16:creationId xmlns:o="urn:schemas-microsoft-com:office:office" xmlns:v="urn:schemas-microsoft-com:vml" xmlns:w10="urn:schemas-microsoft-com:office:word" xmlns:w="http://schemas.openxmlformats.org/wordprocessingml/2006/main" xmlns:p="http://schemas.openxmlformats.org/presentationml/2006/main" xmlns:a16="http://schemas.microsoft.com/office/drawing/2014/main" xmlns="" xmlns:lc="http://schemas.openxmlformats.org/drawingml/2006/lockedCanvas" id="{AD43CADE-D702-44C9-9494-04A14FD16E34}"/>
+                          <a16:creationId xmlns:a16="http://schemas.microsoft.com/office/drawing/2014/main" id="{AD43CADE-D702-44C9-9494-04A14FD16E34}"/>
                         </a:ext>
                       </a:extLst>
                     </pic:cNvPr>
@@ -1248,7 +1268,7 @@
         </w:rPr>
         <w:lastRenderedPageBreak/>
         <w:drawing>
-          <wp:inline distT="0" distB="0" distL="0" distR="0" wp14:anchorId="0858C2B1">
+          <wp:inline distT="0" distB="0" distL="0" distR="0" wp14:anchorId="72B8DC88" wp14:editId="38F13A94">
             <wp:extent cx="4123426" cy="4132918"/>
             <wp:effectExtent l="0" t="0" r="0" b="0"/>
             <wp:docPr id="13" name="Picture 13"/>
@@ -1579,7 +1599,7 @@
         </w:rPr>
         <w:lastRenderedPageBreak/>
         <w:drawing>
-          <wp:inline distT="0" distB="0" distL="0" distR="0">
+          <wp:inline distT="0" distB="0" distL="0" distR="0" wp14:anchorId="19610C45" wp14:editId="3B207800">
             <wp:extent cx="4478858" cy="3433313"/>
             <wp:effectExtent l="0" t="0" r="0" b="0"/>
             <wp:docPr id="3" name="Picture 3"/>
@@ -1725,7 +1745,27 @@
           <w:sz w:val="21"/>
           <w:szCs w:val="21"/>
         </w:rPr>
-        <w:t xml:space="preserve"> analysts </w:t>
+        <w:t xml:space="preserve"> </w:t>
+      </w:r>
+      <w:proofErr w:type="gramStart"/>
+      <w:r>
+        <w:rPr>
+          <w:rFonts w:ascii="Helvetica Neue" w:hAnsi="Helvetica Neue"/>
+          <w:color w:val="000000"/>
+          <w:sz w:val="21"/>
+          <w:szCs w:val="21"/>
+        </w:rPr>
+        <w:t>analysts</w:t>
+      </w:r>
+      <w:proofErr w:type="gramEnd"/>
+      <w:r>
+        <w:rPr>
+          <w:rFonts w:ascii="Helvetica Neue" w:hAnsi="Helvetica Neue"/>
+          <w:color w:val="000000"/>
+          <w:sz w:val="21"/>
+          <w:szCs w:val="21"/>
+        </w:rPr>
+        <w:t xml:space="preserve"> </w:t>
       </w:r>
       <w:r>
         <w:rPr>
@@ -1777,7 +1817,7 @@
           <w:lang w:eastAsia="en-US"/>
         </w:rPr>
         <w:drawing>
-          <wp:inline distT="0" distB="0" distL="0" distR="0" wp14:anchorId="0D95335F" wp14:editId="2FE07B56">
+          <wp:inline distT="0" distB="0" distL="0" distR="0" wp14:anchorId="67A87608" wp14:editId="44C50F89">
             <wp:extent cx="4303813" cy="3571335"/>
             <wp:effectExtent l="0" t="0" r="1905" b="0"/>
             <wp:docPr id="1" name="Picture 1"/>
@@ -1926,8 +1966,6 @@
         </w:rPr>
         <w:t xml:space="preserve">mputer and mathematical </w:t>
       </w:r>
-      <w:bookmarkStart w:id="0" w:name="_GoBack"/>
-      <w:bookmarkEnd w:id="0"/>
       <w:r>
         <w:rPr>
           <w:rFonts w:ascii="Helvetica Neue" w:hAnsi="Helvetica Neue"/>
@@ -1964,7 +2002,7 @@
           <w:lang w:eastAsia="en-US"/>
         </w:rPr>
         <w:drawing>
-          <wp:inline distT="0" distB="0" distL="0" distR="0" wp14:anchorId="5AAFEAD3" wp14:editId="10059389">
+          <wp:inline distT="0" distB="0" distL="0" distR="0" wp14:anchorId="56F1D38F" wp14:editId="164DF828">
             <wp:extent cx="5943600" cy="3169920"/>
             <wp:effectExtent l="0" t="0" r="0" b="0"/>
             <wp:docPr id="14" name="Picture 14"/>
@@ -2003,9 +2041,197 @@
     <w:p>
       <w:pPr>
         <w:rPr>
-          <w:rFonts w:ascii="Times New Roman" w:hAnsi="Times New Roman"/>
-        </w:rPr>
-      </w:pPr>
+          <w:b/>
+        </w:rPr>
+      </w:pPr>
+      <w:r>
+        <w:rPr>
+          <w:b/>
+        </w:rPr>
+        <w:t>Results</w:t>
+      </w:r>
+    </w:p>
+    <w:p>
+      <w:pPr>
+        <w:ind w:left="720"/>
+      </w:pPr>
+      <w:bookmarkStart w:id="0" w:name="_GoBack"/>
+      <w:bookmarkEnd w:id="0"/>
+    </w:p>
+    <w:p>
+      <w:pPr>
+        <w:numPr>
+          <w:ilvl w:val="0"/>
+          <w:numId w:val="8"/>
+        </w:numPr>
+      </w:pPr>
+      <w:r>
+        <w:t xml:space="preserve">Fastest YOY growth (‘17 vs ‘16) for Comp &amp; Math occupations: </w:t>
+      </w:r>
+      <w:r>
+        <w:rPr>
+          <w:b/>
+          <w:bCs/>
+        </w:rPr>
+        <w:t>Guam</w:t>
+      </w:r>
+    </w:p>
+    <w:p>
+      <w:pPr>
+        <w:numPr>
+          <w:ilvl w:val="0"/>
+          <w:numId w:val="8"/>
+        </w:numPr>
+      </w:pPr>
+      <w:r>
+        <w:t xml:space="preserve">Slowest YOY growth (‘17 vs ‘16) for Comp &amp; Math </w:t>
+      </w:r>
+      <w:proofErr w:type="gramStart"/>
+      <w:r>
+        <w:t>occupations :</w:t>
+      </w:r>
+      <w:proofErr w:type="gramEnd"/>
+      <w:r>
+        <w:t xml:space="preserve"> </w:t>
+      </w:r>
+      <w:r>
+        <w:rPr>
+          <w:b/>
+          <w:bCs/>
+        </w:rPr>
+        <w:t>Louisiana</w:t>
+      </w:r>
+    </w:p>
+    <w:p>
+      <w:pPr>
+        <w:numPr>
+          <w:ilvl w:val="0"/>
+          <w:numId w:val="8"/>
+        </w:numPr>
+      </w:pPr>
+      <w:r>
+        <w:t xml:space="preserve">Larger population size does not necessarily mean higher job growth </w:t>
+      </w:r>
+    </w:p>
+    <w:p>
+      <w:pPr>
+        <w:numPr>
+          <w:ilvl w:val="0"/>
+          <w:numId w:val="8"/>
+        </w:numPr>
+      </w:pPr>
+      <w:r>
+        <w:t xml:space="preserve">Occupation with fastest YOY growth for 2017 vs </w:t>
+      </w:r>
+      <w:proofErr w:type="gramStart"/>
+      <w:r>
+        <w:t>2016 :</w:t>
+      </w:r>
+      <w:proofErr w:type="gramEnd"/>
+      <w:r>
+        <w:t xml:space="preserve"> </w:t>
+      </w:r>
+      <w:r>
+        <w:rPr>
+          <w:b/>
+          <w:bCs/>
+        </w:rPr>
+        <w:t>Computer Occupations, All Other</w:t>
+      </w:r>
+    </w:p>
+    <w:p>
+      <w:pPr>
+        <w:numPr>
+          <w:ilvl w:val="0"/>
+          <w:numId w:val="8"/>
+        </w:numPr>
+      </w:pPr>
+      <w:r>
+        <w:t xml:space="preserve">Occupation with slowest YOY growth for 2017 vs </w:t>
+      </w:r>
+      <w:proofErr w:type="gramStart"/>
+      <w:r>
+        <w:t>2016 :</w:t>
+      </w:r>
+      <w:proofErr w:type="gramEnd"/>
+      <w:r>
+        <w:t xml:space="preserve"> </w:t>
+      </w:r>
+      <w:r>
+        <w:rPr>
+          <w:b/>
+          <w:bCs/>
+        </w:rPr>
+        <w:t>Computer Programmers</w:t>
+      </w:r>
+    </w:p>
+    <w:p>
+      <w:pPr>
+        <w:numPr>
+          <w:ilvl w:val="0"/>
+          <w:numId w:val="8"/>
+        </w:numPr>
+      </w:pPr>
+      <w:r>
+        <w:t xml:space="preserve">Computer and Mathematical Occupations is </w:t>
+      </w:r>
+      <w:r>
+        <w:rPr>
+          <w:b/>
+          <w:bCs/>
+        </w:rPr>
+        <w:t>14</w:t>
+      </w:r>
+      <w:r>
+        <w:rPr>
+          <w:b/>
+          <w:bCs/>
+          <w:vertAlign w:val="superscript"/>
+        </w:rPr>
+        <w:t>th</w:t>
+      </w:r>
+      <w:r>
+        <w:t xml:space="preserve"> out of 22 occupation types in the US </w:t>
+      </w:r>
+    </w:p>
+    <w:p>
+      <w:pPr>
+        <w:numPr>
+          <w:ilvl w:val="0"/>
+          <w:numId w:val="8"/>
+        </w:numPr>
+      </w:pPr>
+      <w:r>
+        <w:t xml:space="preserve">Within Computer and Mathematical Occupations, </w:t>
+      </w:r>
+      <w:r>
+        <w:rPr>
+          <w:b/>
+          <w:bCs/>
+        </w:rPr>
+        <w:t xml:space="preserve">Software Developers (Applications) </w:t>
+      </w:r>
+      <w:r>
+        <w:t>had the highest number of employees in 2017</w:t>
+      </w:r>
+    </w:p>
+    <w:p>
+      <w:pPr>
+        <w:numPr>
+          <w:ilvl w:val="0"/>
+          <w:numId w:val="8"/>
+        </w:numPr>
+      </w:pPr>
+      <w:r>
+        <w:rPr>
+          <w:b/>
+          <w:bCs/>
+        </w:rPr>
+        <w:t>California</w:t>
+      </w:r>
+      <w:r>
+        <w:t xml:space="preserve"> had the most people working in computer and mathematical related occupations in 2017</w:t>
+      </w:r>
     </w:p>
     <w:p/>
     <w:sectPr>
@@ -2019,8 +2245,148 @@
 </file>
 
 <file path=word/numbering.xml><?xml version="1.0" encoding="utf-8"?>
-<w:numbering xmlns:wpc="http://schemas.microsoft.com/office/word/2010/wordprocessingCanvas" xmlns:mc="http://schemas.openxmlformats.org/markup-compatibility/2006" xmlns:o="urn:schemas-microsoft-com:office:office" xmlns:r="http://schemas.openxmlformats.org/officeDocument/2006/relationships" xmlns:m="http://schemas.openxmlformats.org/officeDocument/2006/math" xmlns:v="urn:schemas-microsoft-com:vml" xmlns:wp14="http://schemas.microsoft.com/office/word/2010/wordprocessingDrawing" xmlns:wp="http://schemas.openxmlformats.org/drawingml/2006/wordprocessingDrawing" xmlns:w10="urn:schemas-microsoft-com:office:word" xmlns:w="http://schemas.openxmlformats.org/wordprocessingml/2006/main" xmlns:w14="http://schemas.microsoft.com/office/word/2010/wordml" xmlns:w15="http://schemas.microsoft.com/office/word/2012/wordml" xmlns:wpg="http://schemas.microsoft.com/office/word/2010/wordprocessingGroup" xmlns:wpi="http://schemas.microsoft.com/office/word/2010/wordprocessingInk" xmlns:wne="http://schemas.microsoft.com/office/word/2006/wordml" xmlns:wps="http://schemas.microsoft.com/office/word/2010/wordprocessingShape" mc:Ignorable="w14 w15 wp14">
+<w:numbering xmlns:wpc="http://schemas.microsoft.com/office/word/2010/wordprocessingCanvas" xmlns:cx="http://schemas.microsoft.com/office/drawing/2014/chartex" xmlns:cx1="http://schemas.microsoft.com/office/drawing/2015/9/8/chartex" xmlns:cx2="http://schemas.microsoft.com/office/drawing/2015/10/21/chartex" xmlns:cx3="http://schemas.microsoft.com/office/drawing/2016/5/9/chartex" xmlns:cx4="http://schemas.microsoft.com/office/drawing/2016/5/10/chartex" xmlns:cx5="http://schemas.microsoft.com/office/drawing/2016/5/11/chartex" xmlns:cx6="http://schemas.microsoft.com/office/drawing/2016/5/12/chartex" xmlns:cx7="http://schemas.microsoft.com/office/drawing/2016/5/13/chartex" xmlns:cx8="http://schemas.microsoft.com/office/drawing/2016/5/14/chartex" xmlns:mc="http://schemas.openxmlformats.org/markup-compatibility/2006" xmlns:aink="http://schemas.microsoft.com/office/drawing/2016/ink" xmlns:am3d="http://schemas.microsoft.com/office/drawing/2017/model3d" xmlns:o="urn:schemas-microsoft-com:office:office" xmlns:r="http://schemas.openxmlformats.org/officeDocument/2006/relationships" xmlns:m="http://schemas.openxmlformats.org/officeDocument/2006/math" xmlns:v="urn:schemas-microsoft-com:vml" xmlns:wp14="http://schemas.microsoft.com/office/word/2010/wordprocessingDrawing" xmlns:wp="http://schemas.openxmlformats.org/drawingml/2006/wordprocessingDrawing" xmlns:w10="urn:schemas-microsoft-com:office:word" xmlns:w="http://schemas.openxmlformats.org/wordprocessingml/2006/main" xmlns:w14="http://schemas.microsoft.com/office/word/2010/wordml" xmlns:w15="http://schemas.microsoft.com/office/word/2012/wordml" xmlns:w16cid="http://schemas.microsoft.com/office/word/2016/wordml/cid" xmlns:w16se="http://schemas.microsoft.com/office/word/2015/wordml/symex" xmlns:wpg="http://schemas.microsoft.com/office/word/2010/wordprocessingGroup" xmlns:wpi="http://schemas.microsoft.com/office/word/2010/wordprocessingInk" xmlns:wne="http://schemas.microsoft.com/office/word/2006/wordml" xmlns:wps="http://schemas.microsoft.com/office/word/2010/wordprocessingShape" mc:Ignorable="w14 w15 w16se w16cid wp14">
   <w:abstractNum w:abstractNumId="0" w15:restartNumberingAfterBreak="0">
+    <w:nsid w:val="20AC161E"/>
+    <w:multiLevelType w:val="hybridMultilevel"/>
+    <w:tmpl w:val="5CE89C8A"/>
+    <w:lvl w:ilvl="0" w:tplc="FE5A783A">
+      <w:start w:val="1"/>
+      <w:numFmt w:val="bullet"/>
+      <w:lvlText w:val="•"/>
+      <w:lvlJc w:val="left"/>
+      <w:pPr>
+        <w:tabs>
+          <w:tab w:val="num" w:pos="720"/>
+        </w:tabs>
+        <w:ind w:left="720" w:hanging="360"/>
+      </w:pPr>
+      <w:rPr>
+        <w:rFonts w:ascii="Arial" w:hAnsi="Arial" w:hint="default"/>
+      </w:rPr>
+    </w:lvl>
+    <w:lvl w:ilvl="1" w:tplc="D2F6A200" w:tentative="1">
+      <w:start w:val="1"/>
+      <w:numFmt w:val="bullet"/>
+      <w:lvlText w:val="•"/>
+      <w:lvlJc w:val="left"/>
+      <w:pPr>
+        <w:tabs>
+          <w:tab w:val="num" w:pos="1440"/>
+        </w:tabs>
+        <w:ind w:left="1440" w:hanging="360"/>
+      </w:pPr>
+      <w:rPr>
+        <w:rFonts w:ascii="Arial" w:hAnsi="Arial" w:hint="default"/>
+      </w:rPr>
+    </w:lvl>
+    <w:lvl w:ilvl="2" w:tplc="4B4863BE" w:tentative="1">
+      <w:start w:val="1"/>
+      <w:numFmt w:val="bullet"/>
+      <w:lvlText w:val="•"/>
+      <w:lvlJc w:val="left"/>
+      <w:pPr>
+        <w:tabs>
+          <w:tab w:val="num" w:pos="2160"/>
+        </w:tabs>
+        <w:ind w:left="2160" w:hanging="360"/>
+      </w:pPr>
+      <w:rPr>
+        <w:rFonts w:ascii="Arial" w:hAnsi="Arial" w:hint="default"/>
+      </w:rPr>
+    </w:lvl>
+    <w:lvl w:ilvl="3" w:tplc="FC9EED9C" w:tentative="1">
+      <w:start w:val="1"/>
+      <w:numFmt w:val="bullet"/>
+      <w:lvlText w:val="•"/>
+      <w:lvlJc w:val="left"/>
+      <w:pPr>
+        <w:tabs>
+          <w:tab w:val="num" w:pos="2880"/>
+        </w:tabs>
+        <w:ind w:left="2880" w:hanging="360"/>
+      </w:pPr>
+      <w:rPr>
+        <w:rFonts w:ascii="Arial" w:hAnsi="Arial" w:hint="default"/>
+      </w:rPr>
+    </w:lvl>
+    <w:lvl w:ilvl="4" w:tplc="38766E9E" w:tentative="1">
+      <w:start w:val="1"/>
+      <w:numFmt w:val="bullet"/>
+      <w:lvlText w:val="•"/>
+      <w:lvlJc w:val="left"/>
+      <w:pPr>
+        <w:tabs>
+          <w:tab w:val="num" w:pos="3600"/>
+        </w:tabs>
+        <w:ind w:left="3600" w:hanging="360"/>
+      </w:pPr>
+      <w:rPr>
+        <w:rFonts w:ascii="Arial" w:hAnsi="Arial" w:hint="default"/>
+      </w:rPr>
+    </w:lvl>
+    <w:lvl w:ilvl="5" w:tplc="FE7C8A66" w:tentative="1">
+      <w:start w:val="1"/>
+      <w:numFmt w:val="bullet"/>
+      <w:lvlText w:val="•"/>
+      <w:lvlJc w:val="left"/>
+      <w:pPr>
+        <w:tabs>
+          <w:tab w:val="num" w:pos="4320"/>
+        </w:tabs>
+        <w:ind w:left="4320" w:hanging="360"/>
+      </w:pPr>
+      <w:rPr>
+        <w:rFonts w:ascii="Arial" w:hAnsi="Arial" w:hint="default"/>
+      </w:rPr>
+    </w:lvl>
+    <w:lvl w:ilvl="6" w:tplc="F940B05C" w:tentative="1">
+      <w:start w:val="1"/>
+      <w:numFmt w:val="bullet"/>
+      <w:lvlText w:val="•"/>
+      <w:lvlJc w:val="left"/>
+      <w:pPr>
+        <w:tabs>
+          <w:tab w:val="num" w:pos="5040"/>
+        </w:tabs>
+        <w:ind w:left="5040" w:hanging="360"/>
+      </w:pPr>
+      <w:rPr>
+        <w:rFonts w:ascii="Arial" w:hAnsi="Arial" w:hint="default"/>
+      </w:rPr>
+    </w:lvl>
+    <w:lvl w:ilvl="7" w:tplc="6794F8D4" w:tentative="1">
+      <w:start w:val="1"/>
+      <w:numFmt w:val="bullet"/>
+      <w:lvlText w:val="•"/>
+      <w:lvlJc w:val="left"/>
+      <w:pPr>
+        <w:tabs>
+          <w:tab w:val="num" w:pos="5760"/>
+        </w:tabs>
+        <w:ind w:left="5760" w:hanging="360"/>
+      </w:pPr>
+      <w:rPr>
+        <w:rFonts w:ascii="Arial" w:hAnsi="Arial" w:hint="default"/>
+      </w:rPr>
+    </w:lvl>
+    <w:lvl w:ilvl="8" w:tplc="9D1CD5FA" w:tentative="1">
+      <w:start w:val="1"/>
+      <w:numFmt w:val="bullet"/>
+      <w:lvlText w:val="•"/>
+      <w:lvlJc w:val="left"/>
+      <w:pPr>
+        <w:tabs>
+          <w:tab w:val="num" w:pos="6480"/>
+        </w:tabs>
+        <w:ind w:left="6480" w:hanging="360"/>
+      </w:pPr>
+      <w:rPr>
+        <w:rFonts w:ascii="Arial" w:hAnsi="Arial" w:hint="default"/>
+      </w:rPr>
+    </w:lvl>
+  </w:abstractNum>
+  <w:abstractNum w:abstractNumId="1" w15:restartNumberingAfterBreak="0">
     <w:nsid w:val="2C545833"/>
     <w:multiLevelType w:val="multilevel"/>
     <w:tmpl w:val="A74CBE74"/>
@@ -2169,7 +2535,7 @@
       </w:rPr>
     </w:lvl>
   </w:abstractNum>
-  <w:abstractNum w:abstractNumId="1" w15:restartNumberingAfterBreak="0">
+  <w:abstractNum w:abstractNumId="2" w15:restartNumberingAfterBreak="0">
     <w:nsid w:val="34387865"/>
     <w:multiLevelType w:val="hybridMultilevel"/>
     <w:tmpl w:val="1F069DA4"/>
@@ -2309,7 +2675,7 @@
       </w:rPr>
     </w:lvl>
   </w:abstractNum>
-  <w:abstractNum w:abstractNumId="2" w15:restartNumberingAfterBreak="0">
+  <w:abstractNum w:abstractNumId="3" w15:restartNumberingAfterBreak="0">
     <w:nsid w:val="42FC01EE"/>
     <w:multiLevelType w:val="hybridMultilevel"/>
     <w:tmpl w:val="6EC614CE"/>
@@ -2449,7 +2815,7 @@
       </w:rPr>
     </w:lvl>
   </w:abstractNum>
-  <w:abstractNum w:abstractNumId="3" w15:restartNumberingAfterBreak="0">
+  <w:abstractNum w:abstractNumId="4" w15:restartNumberingAfterBreak="0">
     <w:nsid w:val="4F5F47ED"/>
     <w:multiLevelType w:val="hybridMultilevel"/>
     <w:tmpl w:val="1FF2ED02"/>
@@ -2589,7 +2955,7 @@
       </w:rPr>
     </w:lvl>
   </w:abstractNum>
-  <w:abstractNum w:abstractNumId="4" w15:restartNumberingAfterBreak="0">
+  <w:abstractNum w:abstractNumId="5" w15:restartNumberingAfterBreak="0">
     <w:nsid w:val="60E56F67"/>
     <w:multiLevelType w:val="hybridMultilevel"/>
     <w:tmpl w:val="44D64E74"/>
@@ -2729,7 +3095,7 @@
       </w:rPr>
     </w:lvl>
   </w:abstractNum>
-  <w:abstractNum w:abstractNumId="5" w15:restartNumberingAfterBreak="0">
+  <w:abstractNum w:abstractNumId="6" w15:restartNumberingAfterBreak="0">
     <w:nsid w:val="6F710022"/>
     <w:multiLevelType w:val="hybridMultilevel"/>
     <w:tmpl w:val="AA2A7CA0"/>
@@ -2869,7 +3235,7 @@
       </w:rPr>
     </w:lvl>
   </w:abstractNum>
-  <w:abstractNum w:abstractNumId="6" w15:restartNumberingAfterBreak="0">
+  <w:abstractNum w:abstractNumId="7" w15:restartNumberingAfterBreak="0">
     <w:nsid w:val="750C3053"/>
     <w:multiLevelType w:val="hybridMultilevel"/>
     <w:tmpl w:val="156C0E94"/>
@@ -3010,31 +3376,34 @@
     </w:lvl>
   </w:abstractNum>
   <w:num w:numId="1">
-    <w:abstractNumId w:val="0"/>
+    <w:abstractNumId w:val="1"/>
   </w:num>
   <w:num w:numId="2">
-    <w:abstractNumId w:val="1"/>
+    <w:abstractNumId w:val="2"/>
   </w:num>
   <w:num w:numId="3">
-    <w:abstractNumId w:val="2"/>
+    <w:abstractNumId w:val="3"/>
   </w:num>
   <w:num w:numId="4">
-    <w:abstractNumId w:val="3"/>
+    <w:abstractNumId w:val="4"/>
   </w:num>
   <w:num w:numId="5">
-    <w:abstractNumId w:val="4"/>
+    <w:abstractNumId w:val="5"/>
   </w:num>
   <w:num w:numId="6">
-    <w:abstractNumId w:val="5"/>
+    <w:abstractNumId w:val="6"/>
   </w:num>
   <w:num w:numId="7">
-    <w:abstractNumId w:val="6"/>
+    <w:abstractNumId w:val="7"/>
+  </w:num>
+  <w:num w:numId="8">
+    <w:abstractNumId w:val="0"/>
   </w:num>
 </w:numbering>
 </file>
 
 <file path=word/styles.xml><?xml version="1.0" encoding="utf-8"?>
-<w:styles xmlns:mc="http://schemas.openxmlformats.org/markup-compatibility/2006" xmlns:r="http://schemas.openxmlformats.org/officeDocument/2006/relationships" xmlns:w="http://schemas.openxmlformats.org/wordprocessingml/2006/main" xmlns:w14="http://schemas.microsoft.com/office/word/2010/wordml" xmlns:w15="http://schemas.microsoft.com/office/word/2012/wordml" mc:Ignorable="w14 w15">
+<w:styles xmlns:mc="http://schemas.openxmlformats.org/markup-compatibility/2006" xmlns:r="http://schemas.openxmlformats.org/officeDocument/2006/relationships" xmlns:w="http://schemas.openxmlformats.org/wordprocessingml/2006/main" xmlns:w14="http://schemas.microsoft.com/office/word/2010/wordml" xmlns:w15="http://schemas.microsoft.com/office/word/2012/wordml" xmlns:w16cid="http://schemas.microsoft.com/office/word/2016/wordml/cid" xmlns:w16se="http://schemas.microsoft.com/office/word/2015/wordml/symex" mc:Ignorable="w14 w15 w16se w16cid">
   <w:docDefaults>
     <w:rPrDefault>
       <w:rPr>
@@ -3046,7 +3415,7 @@
     </w:rPrDefault>
     <w:pPrDefault/>
   </w:docDefaults>
-  <w:latentStyles w:defLockedState="0" w:defUIPriority="99" w:defSemiHidden="0" w:defUnhideWhenUsed="0" w:defQFormat="0" w:count="371">
+  <w:latentStyles w:defLockedState="0" w:defUIPriority="99" w:defSemiHidden="0" w:defUnhideWhenUsed="0" w:defQFormat="0" w:count="375">
     <w:lsdException w:name="Normal" w:uiPriority="0" w:qFormat="1"/>
     <w:lsdException w:name="heading 1" w:uiPriority="9" w:qFormat="1"/>
     <w:lsdException w:name="heading 2" w:semiHidden="1" w:uiPriority="9" w:unhideWhenUsed="1" w:qFormat="1"/>
@@ -3152,7 +3521,6 @@
     <w:lsdException w:name="HTML Sample" w:semiHidden="1" w:unhideWhenUsed="1"/>
     <w:lsdException w:name="HTML Typewriter" w:semiHidden="1" w:unhideWhenUsed="1"/>
     <w:lsdException w:name="HTML Variable" w:semiHidden="1" w:unhideWhenUsed="1"/>
-    <w:lsdException w:name="Normal Table" w:semiHidden="1" w:unhideWhenUsed="1"/>
     <w:lsdException w:name="annotation subject" w:semiHidden="1" w:unhideWhenUsed="1"/>
     <w:lsdException w:name="No List" w:semiHidden="1" w:unhideWhenUsed="1"/>
     <w:lsdException w:name="Outline List 1" w:semiHidden="1" w:unhideWhenUsed="1"/>
@@ -3196,10 +3564,8 @@
     <w:lsdException w:name="Table Elegant" w:semiHidden="1" w:unhideWhenUsed="1"/>
     <w:lsdException w:name="Table Professional" w:semiHidden="1" w:unhideWhenUsed="1"/>
     <w:lsdException w:name="Table Subtle 1" w:semiHidden="1" w:unhideWhenUsed="1"/>
-    <w:lsdException w:name="Table Subtle 2" w:semiHidden="1" w:unhideWhenUsed="1"/>
     <w:lsdException w:name="Table Web 1" w:semiHidden="1" w:unhideWhenUsed="1"/>
     <w:lsdException w:name="Table Web 2" w:semiHidden="1" w:unhideWhenUsed="1"/>
-    <w:lsdException w:name="Table Web 3" w:semiHidden="1" w:unhideWhenUsed="1"/>
     <w:lsdException w:name="Balloon Text" w:semiHidden="1" w:unhideWhenUsed="1"/>
     <w:lsdException w:name="Table Grid" w:uiPriority="39"/>
     <w:lsdException w:name="Table Theme" w:semiHidden="1" w:unhideWhenUsed="1"/>
@@ -3418,6 +3784,10 @@
     <w:lsdException w:name="List Table 5 Dark Accent 6" w:uiPriority="50"/>
     <w:lsdException w:name="List Table 6 Colorful Accent 6" w:uiPriority="51"/>
     <w:lsdException w:name="List Table 7 Colorful Accent 6" w:uiPriority="52"/>
+    <w:lsdException w:name="Mention" w:semiHidden="1" w:unhideWhenUsed="1"/>
+    <w:lsdException w:name="Smart Hyperlink" w:semiHidden="1" w:unhideWhenUsed="1"/>
+    <w:lsdException w:name="Hashtag" w:semiHidden="1" w:unhideWhenUsed="1"/>
+    <w:lsdException w:name="Unresolved Mention" w:semiHidden="1" w:unhideWhenUsed="1"/>
   </w:latentStyles>
   <w:style w:type="paragraph" w:default="1" w:styleId="Normal">
     <w:name w:val="Normal"/>
@@ -3467,7 +3837,6 @@
   <w:style w:type="character" w:default="1" w:styleId="DefaultParagraphFont">
     <w:name w:val="Default Paragraph Font"/>
     <w:uiPriority w:val="1"/>
-    <w:semiHidden/>
     <w:unhideWhenUsed/>
   </w:style>
   <w:style w:type="table" w:default="1" w:styleId="TableNormal">

</xml_diff>